<commit_message>
TI board report revised
Previous TI DSP board works are shared with Huzeyfe hintoğlu from Roketsan due to his e-mail.
</commit_message>
<xml_diff>
--- a/TI DRV8312EVM Works/TI DRV8312EVM_Specs.docx
+++ b/TI DRV8312EVM Works/TI DRV8312EVM_Specs.docx
@@ -4,12 +4,74 @@
   <w:body>
     <w:p>
       <w:pPr>
+        <w:jc w:val="center"/>
         <w:rPr>
           <w:noProof/>
           <w:sz w:val="40"/>
           <w:szCs w:val="40"/>
         </w:rPr>
       </w:pPr>
+      <w:r>
+        <w:rPr>
+          <w:noProof/>
+          <w:sz w:val="40"/>
+          <w:szCs w:val="40"/>
+        </w:rPr>
+        <w:t>METU POWERLAB</w:t>
+      </w:r>
+    </w:p>
+    <w:p>
+      <w:pPr>
+        <w:jc w:val="center"/>
+        <w:rPr>
+          <w:noProof/>
+          <w:sz w:val="40"/>
+          <w:szCs w:val="40"/>
+        </w:rPr>
+      </w:pPr>
+      <w:r>
+        <w:rPr>
+          <w:noProof/>
+          <w:sz w:val="40"/>
+          <w:szCs w:val="40"/>
+        </w:rPr>
+        <w:t>Prepared by Serhat ÖZKÜÇÜK</w:t>
+      </w:r>
+    </w:p>
+    <w:p>
+      <w:pPr>
+        <w:rPr>
+          <w:noProof/>
+          <w:sz w:val="40"/>
+          <w:szCs w:val="40"/>
+        </w:rPr>
+      </w:pPr>
+    </w:p>
+    <w:p>
+      <w:pPr>
+        <w:rPr>
+          <w:noProof/>
+          <w:sz w:val="40"/>
+          <w:szCs w:val="40"/>
+        </w:rPr>
+      </w:pPr>
+    </w:p>
+    <w:p>
+      <w:pPr>
+        <w:rPr>
+          <w:noProof/>
+          <w:sz w:val="40"/>
+          <w:szCs w:val="40"/>
+        </w:rPr>
+      </w:pPr>
+      <w:r>
+        <w:rPr>
+          <w:noProof/>
+          <w:sz w:val="40"/>
+          <w:szCs w:val="40"/>
+        </w:rPr>
+        <w:t xml:space="preserve">Subject: </w:t>
+      </w:r>
       <w:r>
         <w:rPr>
           <w:noProof/>
@@ -58,10 +120,10 @@
                     </pic:cNvPicPr>
                   </pic:nvPicPr>
                   <pic:blipFill>
-                    <a:blip r:embed="rId5" cstate="print">
+                    <a:blip r:embed="rId7" cstate="print">
                       <a:extLst>
                         <a:ext uri="{28A0092B-C50C-407E-A947-70E740481C1C}">
-                          <a14:useLocalDpi xmlns:a14="http://schemas.microsoft.com/office/drawing/2010/main" xmlns:wps="http://schemas.microsoft.com/office/word/2010/wordprocessingShape" xmlns:wpi="http://schemas.microsoft.com/office/word/2010/wordprocessingInk" xmlns:wpg="http://schemas.microsoft.com/office/word/2010/wordprocessingGroup" xmlns:w16se="http://schemas.microsoft.com/office/word/2015/wordml/symex" xmlns:w16cid="http://schemas.microsoft.com/office/word/2016/wordml/cid" xmlns:w15="http://schemas.microsoft.com/office/word/2012/wordml" xmlns:w14="http://schemas.microsoft.com/office/word/2010/wordml" xmlns:w="http://schemas.openxmlformats.org/wordprocessingml/2006/main" xmlns:w10="urn:schemas-microsoft-com:office:word" xmlns:wp14="http://schemas.microsoft.com/office/word/2010/wordprocessingDrawing" xmlns:v="urn:schemas-microsoft-com:vml" xmlns:o="urn:schemas-microsoft-com:office:office" xmlns:am3d="http://schemas.microsoft.com/office/drawing/2017/model3d" xmlns:aink="http://schemas.microsoft.com/office/drawing/2016/ink" xmlns:mc="http://schemas.openxmlformats.org/markup-compatibility/2006" xmlns:cx8="http://schemas.microsoft.com/office/drawing/2016/5/14/chartex" xmlns:cx7="http://schemas.microsoft.com/office/drawing/2016/5/13/chartex" xmlns:cx6="http://schemas.microsoft.com/office/drawing/2016/5/12/chartex" xmlns:cx5="http://schemas.microsoft.com/office/drawing/2016/5/11/chartex" xmlns:cx4="http://schemas.microsoft.com/office/drawing/2016/5/10/chartex" xmlns:cx3="http://schemas.microsoft.com/office/drawing/2016/5/9/chartex" xmlns:cx2="http://schemas.microsoft.com/office/drawing/2015/10/21/chartex" xmlns:cx1="http://schemas.microsoft.com/office/drawing/2015/9/8/chartex" xmlns:cx="http://schemas.microsoft.com/office/drawing/2014/chartex" xmlns:wpc="http://schemas.microsoft.com/office/word/2010/wordprocessingCanvas" xmlns="" val="0"/>
+                          <a14:useLocalDpi xmlns="" xmlns:wpc="http://schemas.microsoft.com/office/word/2010/wordprocessingCanvas" xmlns:cx="http://schemas.microsoft.com/office/drawing/2014/chartex" xmlns:cx1="http://schemas.microsoft.com/office/drawing/2015/9/8/chartex" xmlns:cx2="http://schemas.microsoft.com/office/drawing/2015/10/21/chartex" xmlns:cx3="http://schemas.microsoft.com/office/drawing/2016/5/9/chartex" xmlns:cx4="http://schemas.microsoft.com/office/drawing/2016/5/10/chartex" xmlns:cx5="http://schemas.microsoft.com/office/drawing/2016/5/11/chartex" xmlns:cx6="http://schemas.microsoft.com/office/drawing/2016/5/12/chartex" xmlns:cx7="http://schemas.microsoft.com/office/drawing/2016/5/13/chartex" xmlns:cx8="http://schemas.microsoft.com/office/drawing/2016/5/14/chartex" xmlns:mc="http://schemas.openxmlformats.org/markup-compatibility/2006" xmlns:aink="http://schemas.microsoft.com/office/drawing/2016/ink" xmlns:am3d="http://schemas.microsoft.com/office/drawing/2017/model3d" xmlns:o="urn:schemas-microsoft-com:office:office" xmlns:v="urn:schemas-microsoft-com:vml" xmlns:wp14="http://schemas.microsoft.com/office/word/2010/wordprocessingDrawing" xmlns:w10="urn:schemas-microsoft-com:office:word" xmlns:w="http://schemas.openxmlformats.org/wordprocessingml/2006/main" xmlns:w14="http://schemas.microsoft.com/office/word/2010/wordml" xmlns:w15="http://schemas.microsoft.com/office/word/2012/wordml" xmlns:w16cid="http://schemas.microsoft.com/office/word/2016/wordml/cid" xmlns:w16se="http://schemas.microsoft.com/office/word/2015/wordml/symex" xmlns:wpg="http://schemas.microsoft.com/office/word/2010/wordprocessingGroup" xmlns:wpi="http://schemas.microsoft.com/office/word/2010/wordprocessingInk" xmlns:wps="http://schemas.microsoft.com/office/word/2010/wordprocessingShape" xmlns:a14="http://schemas.microsoft.com/office/drawing/2010/main" val="0"/>
                         </a:ext>
                       </a:extLst>
                     </a:blip>
@@ -105,7 +167,7 @@
       </w:pPr>
     </w:p>
     <w:p>
-      <w:hyperlink r:id="rId6" w:history="1">
+      <w:hyperlink r:id="rId8" w:history="1">
         <w:r>
           <w:rPr>
             <w:rStyle w:val="Kpr"/>
@@ -121,7 +183,7 @@
         </w:rPr>
         <w:t xml:space="preserve">User Manual : </w:t>
       </w:r>
-      <w:hyperlink r:id="rId7" w:history="1">
+      <w:hyperlink r:id="rId9" w:history="1">
         <w:r>
           <w:rPr>
             <w:rStyle w:val="Kpr"/>
@@ -204,53 +266,15 @@
       <w:pPr>
         <w:rPr>
           <w:noProof/>
-        </w:rPr>
-      </w:pPr>
-    </w:p>
-    <w:p>
-      <w:pPr>
-        <w:rPr>
-          <w:noProof/>
-        </w:rPr>
-      </w:pPr>
-    </w:p>
-    <w:p>
-      <w:pPr>
-        <w:rPr>
-          <w:noProof/>
-        </w:rPr>
-      </w:pPr>
-    </w:p>
-    <w:p>
-      <w:pPr>
-        <w:rPr>
-          <w:noProof/>
-        </w:rPr>
-      </w:pPr>
-    </w:p>
-    <w:p>
-      <w:pPr>
-        <w:rPr>
-          <w:noProof/>
-        </w:rPr>
-      </w:pPr>
-    </w:p>
-    <w:p>
-      <w:pPr>
-        <w:rPr>
-          <w:noProof/>
-        </w:rPr>
-      </w:pPr>
-    </w:p>
-    <w:p>
-      <w:pPr>
-        <w:rPr>
-          <w:noProof/>
-        </w:rPr>
-      </w:pPr>
-      <w:r>
-        <w:rPr>
-          <w:noProof/>
+          <w:sz w:val="24"/>
+          <w:szCs w:val="24"/>
+        </w:rPr>
+      </w:pPr>
+      <w:r>
+        <w:rPr>
+          <w:noProof/>
+          <w:sz w:val="24"/>
+          <w:szCs w:val="24"/>
         </w:rPr>
         <w:t>MICROCONTROLLER</w:t>
       </w:r>
@@ -259,11 +283,15 @@
       <w:pPr>
         <w:rPr>
           <w:noProof/>
-        </w:rPr>
-      </w:pPr>
-      <w:r>
-        <w:rPr>
-          <w:noProof/>
+          <w:sz w:val="24"/>
+          <w:szCs w:val="24"/>
+        </w:rPr>
+      </w:pPr>
+      <w:r>
+        <w:rPr>
+          <w:noProof/>
+          <w:sz w:val="24"/>
+          <w:szCs w:val="24"/>
         </w:rPr>
         <w:t>Piccolo TMDSCNCD28069MISO controlCARD</w:t>
       </w:r>
@@ -272,12 +300,16 @@
       <w:pPr>
         <w:rPr>
           <w:noProof/>
-        </w:rPr>
-      </w:pPr>
-      <w:hyperlink r:id="rId8" w:history="1">
+          <w:sz w:val="24"/>
+          <w:szCs w:val="24"/>
+        </w:rPr>
+      </w:pPr>
+      <w:hyperlink r:id="rId10" w:history="1">
         <w:r>
           <w:rPr>
             <w:rStyle w:val="Kpr"/>
+            <w:sz w:val="24"/>
+            <w:szCs w:val="24"/>
           </w:rPr>
           <w:t>http://www.ti.com/tool/TMDSCNCD28069MISO</w:t>
         </w:r>
@@ -313,10 +345,10 @@
                     </pic:cNvPicPr>
                   </pic:nvPicPr>
                   <pic:blipFill>
-                    <a:blip r:embed="rId9" cstate="print">
+                    <a:blip r:embed="rId11" cstate="print">
                       <a:extLst>
                         <a:ext uri="{28A0092B-C50C-407E-A947-70E740481C1C}">
-                          <a14:useLocalDpi xmlns:a14="http://schemas.microsoft.com/office/drawing/2010/main" xmlns:wps="http://schemas.microsoft.com/office/word/2010/wordprocessingShape" xmlns:wpi="http://schemas.microsoft.com/office/word/2010/wordprocessingInk" xmlns:wpg="http://schemas.microsoft.com/office/word/2010/wordprocessingGroup" xmlns:w16se="http://schemas.microsoft.com/office/word/2015/wordml/symex" xmlns:w16cid="http://schemas.microsoft.com/office/word/2016/wordml/cid" xmlns:w15="http://schemas.microsoft.com/office/word/2012/wordml" xmlns:w14="http://schemas.microsoft.com/office/word/2010/wordml" xmlns:w="http://schemas.openxmlformats.org/wordprocessingml/2006/main" xmlns:w10="urn:schemas-microsoft-com:office:word" xmlns:wp14="http://schemas.microsoft.com/office/word/2010/wordprocessingDrawing" xmlns:v="urn:schemas-microsoft-com:vml" xmlns:o="urn:schemas-microsoft-com:office:office" xmlns:am3d="http://schemas.microsoft.com/office/drawing/2017/model3d" xmlns:aink="http://schemas.microsoft.com/office/drawing/2016/ink" xmlns:mc="http://schemas.openxmlformats.org/markup-compatibility/2006" xmlns:cx8="http://schemas.microsoft.com/office/drawing/2016/5/14/chartex" xmlns:cx7="http://schemas.microsoft.com/office/drawing/2016/5/13/chartex" xmlns:cx6="http://schemas.microsoft.com/office/drawing/2016/5/12/chartex" xmlns:cx5="http://schemas.microsoft.com/office/drawing/2016/5/11/chartex" xmlns:cx4="http://schemas.microsoft.com/office/drawing/2016/5/10/chartex" xmlns:cx3="http://schemas.microsoft.com/office/drawing/2016/5/9/chartex" xmlns:cx2="http://schemas.microsoft.com/office/drawing/2015/10/21/chartex" xmlns:cx1="http://schemas.microsoft.com/office/drawing/2015/9/8/chartex" xmlns:cx="http://schemas.microsoft.com/office/drawing/2014/chartex" xmlns:wpc="http://schemas.microsoft.com/office/word/2010/wordprocessingCanvas" xmlns="" val="0"/>
+                          <a14:useLocalDpi xmlns="" xmlns:wpc="http://schemas.microsoft.com/office/word/2010/wordprocessingCanvas" xmlns:cx="http://schemas.microsoft.com/office/drawing/2014/chartex" xmlns:cx1="http://schemas.microsoft.com/office/drawing/2015/9/8/chartex" xmlns:cx2="http://schemas.microsoft.com/office/drawing/2015/10/21/chartex" xmlns:cx3="http://schemas.microsoft.com/office/drawing/2016/5/9/chartex" xmlns:cx4="http://schemas.microsoft.com/office/drawing/2016/5/10/chartex" xmlns:cx5="http://schemas.microsoft.com/office/drawing/2016/5/11/chartex" xmlns:cx6="http://schemas.microsoft.com/office/drawing/2016/5/12/chartex" xmlns:cx7="http://schemas.microsoft.com/office/drawing/2016/5/13/chartex" xmlns:cx8="http://schemas.microsoft.com/office/drawing/2016/5/14/chartex" xmlns:mc="http://schemas.openxmlformats.org/markup-compatibility/2006" xmlns:aink="http://schemas.microsoft.com/office/drawing/2016/ink" xmlns:am3d="http://schemas.microsoft.com/office/drawing/2017/model3d" xmlns:o="urn:schemas-microsoft-com:office:office" xmlns:v="urn:schemas-microsoft-com:vml" xmlns:wp14="http://schemas.microsoft.com/office/word/2010/wordprocessingDrawing" xmlns:w10="urn:schemas-microsoft-com:office:word" xmlns:w="http://schemas.openxmlformats.org/wordprocessingml/2006/main" xmlns:w14="http://schemas.microsoft.com/office/word/2010/wordml" xmlns:w15="http://schemas.microsoft.com/office/word/2012/wordml" xmlns:w16cid="http://schemas.microsoft.com/office/word/2016/wordml/cid" xmlns:w16se="http://schemas.microsoft.com/office/word/2015/wordml/symex" xmlns:wpg="http://schemas.microsoft.com/office/word/2010/wordprocessingGroup" xmlns:wpi="http://schemas.microsoft.com/office/word/2010/wordprocessingInk" xmlns:wps="http://schemas.microsoft.com/office/word/2010/wordprocessingShape" xmlns:a14="http://schemas.microsoft.com/office/drawing/2010/main" val="0"/>
                         </a:ext>
                       </a:extLst>
                     </a:blip>
@@ -475,11 +507,15 @@
       <w:pPr>
         <w:rPr>
           <w:noProof/>
-        </w:rPr>
-      </w:pPr>
-      <w:r>
-        <w:rPr>
-          <w:noProof/>
+          <w:sz w:val="24"/>
+          <w:szCs w:val="24"/>
+        </w:rPr>
+      </w:pPr>
+      <w:r>
+        <w:rPr>
+          <w:noProof/>
+          <w:sz w:val="24"/>
+          <w:szCs w:val="24"/>
         </w:rPr>
         <w:t>MOTOR</w:t>
       </w:r>
@@ -488,31 +524,17 @@
       <w:pPr>
         <w:rPr>
           <w:noProof/>
-        </w:rPr>
-      </w:pPr>
-      <w:r>
-        <w:rPr>
-          <w:noProof/>
-        </w:rPr>
-        <w:t xml:space="preserve">DT4260-24-055-04H-PT </w:t>
-      </w:r>
-      <w:r>
-        <w:rPr>
-          <w:noProof/>
-        </w:rPr>
-        <w:t xml:space="preserve"> 24VDC 4000RPM 1814-0067</w:t>
-      </w:r>
-      <w:r>
-        <w:rPr>
-          <w:noProof/>
-        </w:rPr>
-        <w:t>MOTOR</w:t>
-      </w:r>
-      <w:r>
-        <w:rPr>
-          <w:noProof/>
-        </w:rPr>
-        <w:t xml:space="preserve"> (telcointercon)</w:t>
+          <w:sz w:val="24"/>
+          <w:szCs w:val="24"/>
+        </w:rPr>
+      </w:pPr>
+      <w:r>
+        <w:rPr>
+          <w:noProof/>
+          <w:sz w:val="24"/>
+          <w:szCs w:val="24"/>
+        </w:rPr>
+        <w:t>DT4260-24-055-04H-PT  24VDC 4000RPM 1814-0067MOTOR (telcointercon)</w:t>
       </w:r>
     </w:p>
     <w:p>
@@ -542,7 +564,7 @@
                     <pic:cNvPicPr/>
                   </pic:nvPicPr>
                   <pic:blipFill>
-                    <a:blip r:embed="rId10" cstate="print"/>
+                    <a:blip r:embed="rId12" cstate="print"/>
                     <a:stretch>
                       <a:fillRect/>
                     </a:stretch>
@@ -637,11 +659,15 @@
       <w:pPr>
         <w:rPr>
           <w:noProof/>
-        </w:rPr>
-      </w:pPr>
-      <w:r>
-        <w:rPr>
-          <w:noProof/>
+          <w:sz w:val="24"/>
+          <w:szCs w:val="24"/>
+        </w:rPr>
+      </w:pPr>
+      <w:r>
+        <w:rPr>
+          <w:noProof/>
+          <w:sz w:val="24"/>
+          <w:szCs w:val="24"/>
         </w:rPr>
         <w:t>MOTOR DRIVE</w:t>
       </w:r>
@@ -650,11 +676,15 @@
       <w:pPr>
         <w:rPr>
           <w:noProof/>
-        </w:rPr>
-      </w:pPr>
-      <w:r>
-        <w:rPr>
-          <w:noProof/>
+          <w:sz w:val="24"/>
+          <w:szCs w:val="24"/>
+        </w:rPr>
+      </w:pPr>
+      <w:r>
+        <w:rPr>
+          <w:noProof/>
+          <w:sz w:val="24"/>
+          <w:szCs w:val="24"/>
         </w:rPr>
         <w:t>DRV8312 IC</w:t>
       </w:r>
@@ -683,10 +713,10 @@
                     </pic:cNvPicPr>
                   </pic:nvPicPr>
                   <pic:blipFill>
-                    <a:blip r:embed="rId11" cstate="print">
+                    <a:blip r:embed="rId13" cstate="print">
                       <a:extLst>
                         <a:ext uri="{28A0092B-C50C-407E-A947-70E740481C1C}">
-                          <a14:useLocalDpi xmlns:a14="http://schemas.microsoft.com/office/drawing/2010/main" xmlns:wps="http://schemas.microsoft.com/office/word/2010/wordprocessingShape" xmlns:wpi="http://schemas.microsoft.com/office/word/2010/wordprocessingInk" xmlns:wpg="http://schemas.microsoft.com/office/word/2010/wordprocessingGroup" xmlns:w16se="http://schemas.microsoft.com/office/word/2015/wordml/symex" xmlns:w16cid="http://schemas.microsoft.com/office/word/2016/wordml/cid" xmlns:w15="http://schemas.microsoft.com/office/word/2012/wordml" xmlns:w14="http://schemas.microsoft.com/office/word/2010/wordml" xmlns:w="http://schemas.openxmlformats.org/wordprocessingml/2006/main" xmlns:w10="urn:schemas-microsoft-com:office:word" xmlns:wp14="http://schemas.microsoft.com/office/word/2010/wordprocessingDrawing" xmlns:v="urn:schemas-microsoft-com:vml" xmlns:o="urn:schemas-microsoft-com:office:office" xmlns:am3d="http://schemas.microsoft.com/office/drawing/2017/model3d" xmlns:aink="http://schemas.microsoft.com/office/drawing/2016/ink" xmlns:mc="http://schemas.openxmlformats.org/markup-compatibility/2006" xmlns:cx8="http://schemas.microsoft.com/office/drawing/2016/5/14/chartex" xmlns:cx7="http://schemas.microsoft.com/office/drawing/2016/5/13/chartex" xmlns:cx6="http://schemas.microsoft.com/office/drawing/2016/5/12/chartex" xmlns:cx5="http://schemas.microsoft.com/office/drawing/2016/5/11/chartex" xmlns:cx4="http://schemas.microsoft.com/office/drawing/2016/5/10/chartex" xmlns:cx3="http://schemas.microsoft.com/office/drawing/2016/5/9/chartex" xmlns:cx2="http://schemas.microsoft.com/office/drawing/2015/10/21/chartex" xmlns:cx1="http://schemas.microsoft.com/office/drawing/2015/9/8/chartex" xmlns:cx="http://schemas.microsoft.com/office/drawing/2014/chartex" xmlns:wpc="http://schemas.microsoft.com/office/word/2010/wordprocessingCanvas" xmlns="" val="0"/>
+                          <a14:useLocalDpi xmlns="" xmlns:wpc="http://schemas.microsoft.com/office/word/2010/wordprocessingCanvas" xmlns:cx="http://schemas.microsoft.com/office/drawing/2014/chartex" xmlns:cx1="http://schemas.microsoft.com/office/drawing/2015/9/8/chartex" xmlns:cx2="http://schemas.microsoft.com/office/drawing/2015/10/21/chartex" xmlns:cx3="http://schemas.microsoft.com/office/drawing/2016/5/9/chartex" xmlns:cx4="http://schemas.microsoft.com/office/drawing/2016/5/10/chartex" xmlns:cx5="http://schemas.microsoft.com/office/drawing/2016/5/11/chartex" xmlns:cx6="http://schemas.microsoft.com/office/drawing/2016/5/12/chartex" xmlns:cx7="http://schemas.microsoft.com/office/drawing/2016/5/13/chartex" xmlns:cx8="http://schemas.microsoft.com/office/drawing/2016/5/14/chartex" xmlns:mc="http://schemas.openxmlformats.org/markup-compatibility/2006" xmlns:aink="http://schemas.microsoft.com/office/drawing/2016/ink" xmlns:am3d="http://schemas.microsoft.com/office/drawing/2017/model3d" xmlns:o="urn:schemas-microsoft-com:office:office" xmlns:v="urn:schemas-microsoft-com:vml" xmlns:wp14="http://schemas.microsoft.com/office/word/2010/wordprocessingDrawing" xmlns:w10="urn:schemas-microsoft-com:office:word" xmlns:w="http://schemas.openxmlformats.org/wordprocessingml/2006/main" xmlns:w14="http://schemas.microsoft.com/office/word/2010/wordml" xmlns:w15="http://schemas.microsoft.com/office/word/2012/wordml" xmlns:w16cid="http://schemas.microsoft.com/office/word/2016/wordml/cid" xmlns:w16se="http://schemas.microsoft.com/office/word/2015/wordml/symex" xmlns:wpg="http://schemas.microsoft.com/office/word/2010/wordprocessingGroup" xmlns:wpi="http://schemas.microsoft.com/office/word/2010/wordprocessingInk" xmlns:wps="http://schemas.microsoft.com/office/word/2010/wordprocessingShape" xmlns:a14="http://schemas.microsoft.com/office/drawing/2010/main" val="0"/>
                         </a:ext>
                       </a:extLst>
                     </a:blip>
@@ -717,9 +747,18 @@
     </w:p>
     <w:p/>
     <w:p/>
-    <w:p/>
-    <w:p>
-      <w:r>
+    <w:p>
+      <w:pPr>
+        <w:rPr>
+          <w:sz w:val="24"/>
+          <w:szCs w:val="24"/>
+        </w:rPr>
+      </w:pPr>
+      <w:r>
+        <w:rPr>
+          <w:sz w:val="24"/>
+          <w:szCs w:val="24"/>
+        </w:rPr>
         <w:lastRenderedPageBreak/>
         <w:t>SYSTEM PRINCIPLE</w:t>
       </w:r>
@@ -733,97 +772,8 @@
         <w:drawing>
           <wp:inline distT="0" distB="0" distL="0" distR="0">
             <wp:extent cx="5448300" cy="3429000"/>
-            <wp:effectExtent l="0" t="0" r="0" b="0"/>
+            <wp:effectExtent l="19050" t="0" r="0" b="0"/>
             <wp:docPr id="5" name="Picture 5"/>
-            <wp:cNvGraphicFramePr>
-              <a:graphicFrameLocks xmlns:a="http://schemas.openxmlformats.org/drawingml/2006/main" noChangeAspect="1"/>
-            </wp:cNvGraphicFramePr>
-            <a:graphic xmlns:a="http://schemas.openxmlformats.org/drawingml/2006/main">
-              <a:graphicData uri="http://schemas.openxmlformats.org/drawingml/2006/picture">
-                <pic:pic xmlns:pic="http://schemas.openxmlformats.org/drawingml/2006/picture">
-                  <pic:nvPicPr>
-                    <pic:cNvPr id="1" name=""/>
-                    <pic:cNvPicPr/>
-                  </pic:nvPicPr>
-                  <pic:blipFill>
-                    <a:blip r:embed="rId12" cstate="print"/>
-                    <a:stretch>
-                      <a:fillRect/>
-                    </a:stretch>
-                  </pic:blipFill>
-                  <pic:spPr>
-                    <a:xfrm>
-                      <a:off x="0" y="0"/>
-                      <a:ext cx="5448300" cy="3429000"/>
-                    </a:xfrm>
-                    <a:prstGeom prst="rect">
-                      <a:avLst/>
-                    </a:prstGeom>
-                  </pic:spPr>
-                </pic:pic>
-              </a:graphicData>
-            </a:graphic>
-          </wp:inline>
-        </w:drawing>
-      </w:r>
-    </w:p>
-    <w:p/>
-    <w:p>
-      <w:r>
-        <w:rPr>
-          <w:noProof/>
-          <w:lang w:val="tr-TR" w:eastAsia="tr-TR"/>
-        </w:rPr>
-        <w:lastRenderedPageBreak/>
-        <w:drawing>
-          <wp:inline distT="0" distB="0" distL="0" distR="0">
-            <wp:extent cx="5943600" cy="4641850"/>
-            <wp:effectExtent l="0" t="0" r="0" b="6350"/>
-            <wp:docPr id="6" name="Picture 6"/>
-            <wp:cNvGraphicFramePr>
-              <a:graphicFrameLocks xmlns:a="http://schemas.openxmlformats.org/drawingml/2006/main" noChangeAspect="1"/>
-            </wp:cNvGraphicFramePr>
-            <a:graphic xmlns:a="http://schemas.openxmlformats.org/drawingml/2006/main">
-              <a:graphicData uri="http://schemas.openxmlformats.org/drawingml/2006/picture">
-                <pic:pic xmlns:pic="http://schemas.openxmlformats.org/drawingml/2006/picture">
-                  <pic:nvPicPr>
-                    <pic:cNvPr id="1" name=""/>
-                    <pic:cNvPicPr/>
-                  </pic:nvPicPr>
-                  <pic:blipFill>
-                    <a:blip r:embed="rId13" cstate="print"/>
-                    <a:stretch>
-                      <a:fillRect/>
-                    </a:stretch>
-                  </pic:blipFill>
-                  <pic:spPr>
-                    <a:xfrm>
-                      <a:off x="0" y="0"/>
-                      <a:ext cx="5943600" cy="4641850"/>
-                    </a:xfrm>
-                    <a:prstGeom prst="rect">
-                      <a:avLst/>
-                    </a:prstGeom>
-                  </pic:spPr>
-                </pic:pic>
-              </a:graphicData>
-            </a:graphic>
-          </wp:inline>
-        </w:drawing>
-      </w:r>
-    </w:p>
-    <w:p>
-      <w:r>
-        <w:rPr>
-          <w:noProof/>
-          <w:lang w:val="tr-TR" w:eastAsia="tr-TR"/>
-        </w:rPr>
-        <w:lastRenderedPageBreak/>
-        <w:drawing>
-          <wp:inline distT="0" distB="0" distL="0" distR="0">
-            <wp:extent cx="5943600" cy="4641215"/>
-            <wp:effectExtent l="0" t="0" r="0" b="6985"/>
-            <wp:docPr id="7" name="Picture 7"/>
             <wp:cNvGraphicFramePr>
               <a:graphicFrameLocks xmlns:a="http://schemas.openxmlformats.org/drawingml/2006/main" noChangeAspect="1"/>
             </wp:cNvGraphicFramePr>
@@ -843,7 +793,7 @@
                   <pic:spPr>
                     <a:xfrm>
                       <a:off x="0" y="0"/>
-                      <a:ext cx="5943600" cy="4641215"/>
+                      <a:ext cx="5448300" cy="3429000"/>
                     </a:xfrm>
                     <a:prstGeom prst="rect">
                       <a:avLst/>
@@ -856,6 +806,7 @@
         </w:drawing>
       </w:r>
     </w:p>
+    <w:p/>
     <w:p>
       <w:r>
         <w:rPr>
@@ -865,9 +816,9 @@
         <w:lastRenderedPageBreak/>
         <w:drawing>
           <wp:inline distT="0" distB="0" distL="0" distR="0">
-            <wp:extent cx="5943600" cy="5980430"/>
-            <wp:effectExtent l="0" t="0" r="0" b="1270"/>
-            <wp:docPr id="8" name="Picture 8"/>
+            <wp:extent cx="5937409" cy="4637246"/>
+            <wp:effectExtent l="19050" t="0" r="6191" b="0"/>
+            <wp:docPr id="6" name="Picture 6"/>
             <wp:cNvGraphicFramePr>
               <a:graphicFrameLocks xmlns:a="http://schemas.openxmlformats.org/drawingml/2006/main" noChangeAspect="1"/>
             </wp:cNvGraphicFramePr>
@@ -887,6 +838,94 @@
                   <pic:spPr>
                     <a:xfrm>
                       <a:off x="0" y="0"/>
+                      <a:ext cx="5937409" cy="4637246"/>
+                    </a:xfrm>
+                    <a:prstGeom prst="rect">
+                      <a:avLst/>
+                    </a:prstGeom>
+                  </pic:spPr>
+                </pic:pic>
+              </a:graphicData>
+            </a:graphic>
+          </wp:inline>
+        </w:drawing>
+      </w:r>
+    </w:p>
+    <w:p>
+      <w:r>
+        <w:rPr>
+          <w:noProof/>
+          <w:lang w:val="tr-TR" w:eastAsia="tr-TR"/>
+        </w:rPr>
+        <w:lastRenderedPageBreak/>
+        <w:drawing>
+          <wp:inline distT="0" distB="0" distL="0" distR="0">
+            <wp:extent cx="5943600" cy="4641215"/>
+            <wp:effectExtent l="0" t="0" r="0" b="6985"/>
+            <wp:docPr id="7" name="Picture 7"/>
+            <wp:cNvGraphicFramePr>
+              <a:graphicFrameLocks xmlns:a="http://schemas.openxmlformats.org/drawingml/2006/main" noChangeAspect="1"/>
+            </wp:cNvGraphicFramePr>
+            <a:graphic xmlns:a="http://schemas.openxmlformats.org/drawingml/2006/main">
+              <a:graphicData uri="http://schemas.openxmlformats.org/drawingml/2006/picture">
+                <pic:pic xmlns:pic="http://schemas.openxmlformats.org/drawingml/2006/picture">
+                  <pic:nvPicPr>
+                    <pic:cNvPr id="1" name=""/>
+                    <pic:cNvPicPr/>
+                  </pic:nvPicPr>
+                  <pic:blipFill>
+                    <a:blip r:embed="rId16" cstate="print"/>
+                    <a:stretch>
+                      <a:fillRect/>
+                    </a:stretch>
+                  </pic:blipFill>
+                  <pic:spPr>
+                    <a:xfrm>
+                      <a:off x="0" y="0"/>
+                      <a:ext cx="5943600" cy="4641215"/>
+                    </a:xfrm>
+                    <a:prstGeom prst="rect">
+                      <a:avLst/>
+                    </a:prstGeom>
+                  </pic:spPr>
+                </pic:pic>
+              </a:graphicData>
+            </a:graphic>
+          </wp:inline>
+        </w:drawing>
+      </w:r>
+    </w:p>
+    <w:p>
+      <w:r>
+        <w:rPr>
+          <w:noProof/>
+          <w:lang w:val="tr-TR" w:eastAsia="tr-TR"/>
+        </w:rPr>
+        <w:lastRenderedPageBreak/>
+        <w:drawing>
+          <wp:inline distT="0" distB="0" distL="0" distR="0">
+            <wp:extent cx="5943600" cy="5980430"/>
+            <wp:effectExtent l="0" t="0" r="0" b="1270"/>
+            <wp:docPr id="8" name="Picture 8"/>
+            <wp:cNvGraphicFramePr>
+              <a:graphicFrameLocks xmlns:a="http://schemas.openxmlformats.org/drawingml/2006/main" noChangeAspect="1"/>
+            </wp:cNvGraphicFramePr>
+            <a:graphic xmlns:a="http://schemas.openxmlformats.org/drawingml/2006/main">
+              <a:graphicData uri="http://schemas.openxmlformats.org/drawingml/2006/picture">
+                <pic:pic xmlns:pic="http://schemas.openxmlformats.org/drawingml/2006/picture">
+                  <pic:nvPicPr>
+                    <pic:cNvPr id="1" name=""/>
+                    <pic:cNvPicPr/>
+                  </pic:nvPicPr>
+                  <pic:blipFill>
+                    <a:blip r:embed="rId17" cstate="print"/>
+                    <a:stretch>
+                      <a:fillRect/>
+                    </a:stretch>
+                  </pic:blipFill>
+                  <pic:spPr>
+                    <a:xfrm>
+                      <a:off x="0" y="0"/>
                       <a:ext cx="5943600" cy="5980430"/>
                     </a:xfrm>
                     <a:prstGeom prst="rect">
@@ -924,31 +963,15 @@
         </w:numPr>
       </w:pPr>
       <w:r>
-        <w:t>Beginning of the drive, it identifies the motor parameters (</w:t>
+        <w:t xml:space="preserve">DSP can provide </w:t>
       </w:r>
       <w:proofErr w:type="spellStart"/>
       <w:r>
-        <w:t>Lsd</w:t>
+        <w:t>sensorless</w:t>
       </w:r>
       <w:proofErr w:type="spellEnd"/>
       <w:r>
-        <w:t xml:space="preserve">, </w:t>
-      </w:r>
-      <w:proofErr w:type="spellStart"/>
-      <w:r>
-        <w:t>Lsq</w:t>
-      </w:r>
-      <w:proofErr w:type="spellEnd"/>
-      <w:r>
-        <w:t xml:space="preserve">, Rs, Flux, Mag. Current, </w:t>
-      </w:r>
-      <w:proofErr w:type="spellStart"/>
-      <w:r>
-        <w:t>Rr</w:t>
-      </w:r>
-      <w:proofErr w:type="spellEnd"/>
-      <w:r>
-        <w:t>)</w:t>
+        <w:t xml:space="preserve"> drive of BLDC or PMSM</w:t>
       </w:r>
     </w:p>
     <w:p>
@@ -960,26 +983,44 @@
         </w:numPr>
       </w:pPr>
       <w:r>
-        <w:t xml:space="preserve">There is a bandwidth set in the </w:t>
+        <w:t>Beginning of the drive, it identifies the motor parameters (</w:t>
       </w:r>
       <w:proofErr w:type="spellStart"/>
       <w:r>
-        <w:t>insta</w:t>
+        <w:t>Lsd</w:t>
       </w:r>
       <w:proofErr w:type="spellEnd"/>
       <w:r>
-        <w:t>-motion app. With this set rotor of the motor is keeping at a specific position with stator excitations. It uses this set in spinning mode. If BW set high (60 out of 0-100)</w:t>
-      </w:r>
-      <w:r>
-        <w:t xml:space="preserve"> rotor is locked and unresponsive to disturbances and spinning does not start with lower </w:t>
+        <w:t xml:space="preserve">, </w:t>
       </w:r>
       <w:proofErr w:type="spellStart"/>
       <w:r>
-        <w:t>rpms</w:t>
+        <w:t>Lsq</w:t>
       </w:r>
       <w:proofErr w:type="spellEnd"/>
       <w:r>
-        <w:t xml:space="preserve"> (0-100). </w:t>
+        <w:t xml:space="preserve">, Rs, Flux, Mag. Current, </w:t>
+      </w:r>
+      <w:proofErr w:type="spellStart"/>
+      <w:proofErr w:type="gramStart"/>
+      <w:r>
+        <w:t>Rr</w:t>
+      </w:r>
+      <w:proofErr w:type="spellEnd"/>
+      <w:proofErr w:type="gramEnd"/>
+      <w:r>
+        <w:t>)</w:t>
+      </w:r>
+      <w:r>
+        <w:t xml:space="preserve"> for </w:t>
+      </w:r>
+      <w:proofErr w:type="spellStart"/>
+      <w:r>
+        <w:t>sensorless</w:t>
+      </w:r>
+      <w:proofErr w:type="spellEnd"/>
+      <w:r>
+        <w:t xml:space="preserve"> operation.</w:t>
       </w:r>
     </w:p>
     <w:p>
@@ -990,16 +1031,65 @@
           <w:numId w:val="1"/>
         </w:numPr>
       </w:pPr>
+      <w:r>
+        <w:t>Also defines the inertia of shaft if it is connected any constant load</w:t>
+      </w:r>
+    </w:p>
+    <w:p>
+      <w:pPr>
+        <w:pStyle w:val="ListeParagraf"/>
+        <w:numPr>
+          <w:ilvl w:val="0"/>
+          <w:numId w:val="1"/>
+        </w:numPr>
+      </w:pPr>
+      <w:r>
+        <w:t xml:space="preserve">There is a bandwidth set in the </w:t>
+      </w:r>
+      <w:proofErr w:type="spellStart"/>
+      <w:r>
+        <w:t>insta</w:t>
+      </w:r>
+      <w:proofErr w:type="spellEnd"/>
+      <w:r>
+        <w:t>-motion app. With this set rotor of the motor is keeping at a specific position with stator excitations. It uses this set in spinning mode. If BW set high (60 out of 0-100)</w:t>
+      </w:r>
+      <w:r>
+        <w:t xml:space="preserve"> rotor is locked and unresponsive to disturbances and spinning does not start with lower </w:t>
+      </w:r>
+      <w:proofErr w:type="spellStart"/>
+      <w:r>
+        <w:t>rpms</w:t>
+      </w:r>
+      <w:proofErr w:type="spellEnd"/>
+      <w:r>
+        <w:t xml:space="preserve"> (0-100).</w:t>
+      </w:r>
+    </w:p>
+    <w:p>
+      <w:pPr>
+        <w:pStyle w:val="ListeParagraf"/>
+      </w:pPr>
+      <w:r>
+        <w:t xml:space="preserve"> </w:t>
+      </w:r>
     </w:p>
     <w:p>
       <w:pPr>
         <w:ind w:left="360"/>
       </w:pPr>
+    </w:p>
+    <w:p>
+      <w:pPr>
+        <w:ind w:left="360"/>
+      </w:pPr>
       <w:r>
         <w:t xml:space="preserve">  </w:t>
       </w:r>
     </w:p>
     <w:sectPr>
+      <w:headerReference w:type="default" r:id="rId18"/>
+      <w:footerReference w:type="default" r:id="rId19"/>
       <w:pgSz w:w="12240" w:h="15840"/>
       <w:pgMar w:top="1440" w:right="1440" w:bottom="1440" w:left="1440" w:header="720" w:footer="720" w:gutter="0"/>
       <w:cols w:space="720"/>
@@ -1007,6 +1097,117 @@
     </w:sectPr>
   </w:body>
 </w:document>
+</file>
+
+<file path=word/endnotes.xml><?xml version="1.0" encoding="utf-8"?>
+<w:endnotes xmlns:ve="http://schemas.openxmlformats.org/markup-compatibility/2006" xmlns:o="urn:schemas-microsoft-com:office:office" xmlns:r="http://schemas.openxmlformats.org/officeDocument/2006/relationships" xmlns:m="http://schemas.openxmlformats.org/officeDocument/2006/math" xmlns:v="urn:schemas-microsoft-com:vml" xmlns:wp="http://schemas.openxmlformats.org/drawingml/2006/wordprocessingDrawing" xmlns:w10="urn:schemas-microsoft-com:office:word" xmlns:w="http://schemas.openxmlformats.org/wordprocessingml/2006/main" xmlns:wne="http://schemas.microsoft.com/office/word/2006/wordml">
+  <w:endnote w:type="separator" w:id="-1">
+    <w:p>
+      <w:pPr>
+        <w:spacing w:after="0" w:line="240" w:lineRule="auto"/>
+      </w:pPr>
+      <w:r>
+        <w:separator/>
+      </w:r>
+    </w:p>
+  </w:endnote>
+  <w:endnote w:type="continuationSeparator" w:id="0">
+    <w:p>
+      <w:pPr>
+        <w:spacing w:after="0" w:line="240" w:lineRule="auto"/>
+      </w:pPr>
+      <w:r>
+        <w:continuationSeparator/>
+      </w:r>
+    </w:p>
+  </w:endnote>
+</w:endnotes>
+</file>
+
+<file path=word/footer1.xml><?xml version="1.0" encoding="utf-8"?>
+<w:ftr xmlns:ve="http://schemas.openxmlformats.org/markup-compatibility/2006" xmlns:o="urn:schemas-microsoft-com:office:office" xmlns:r="http://schemas.openxmlformats.org/officeDocument/2006/relationships" xmlns:m="http://schemas.openxmlformats.org/officeDocument/2006/math" xmlns:v="urn:schemas-microsoft-com:vml" xmlns:wp="http://schemas.openxmlformats.org/drawingml/2006/wordprocessingDrawing" xmlns:w10="urn:schemas-microsoft-com:office:word" xmlns:w="http://schemas.openxmlformats.org/wordprocessingml/2006/main" xmlns:wne="http://schemas.microsoft.com/office/word/2006/wordml">
+  <w:sdt>
+    <w:sdtPr>
+      <w:id w:val="2453258"/>
+      <w:docPartObj>
+        <w:docPartGallery w:val="Page Numbers (Bottom of Page)"/>
+        <w:docPartUnique/>
+      </w:docPartObj>
+    </w:sdtPr>
+    <w:sdtContent>
+      <w:p>
+        <w:pPr>
+          <w:pStyle w:val="Altbilgi"/>
+          <w:jc w:val="right"/>
+        </w:pPr>
+        <w:fldSimple w:instr=" PAGE   \* MERGEFORMAT ">
+          <w:r>
+            <w:rPr>
+              <w:noProof/>
+            </w:rPr>
+            <w:t>9</w:t>
+          </w:r>
+        </w:fldSimple>
+      </w:p>
+    </w:sdtContent>
+  </w:sdt>
+  <w:p>
+    <w:pPr>
+      <w:pStyle w:val="Altbilgi"/>
+    </w:pPr>
+  </w:p>
+</w:ftr>
+</file>
+
+<file path=word/footnotes.xml><?xml version="1.0" encoding="utf-8"?>
+<w:footnotes xmlns:ve="http://schemas.openxmlformats.org/markup-compatibility/2006" xmlns:o="urn:schemas-microsoft-com:office:office" xmlns:r="http://schemas.openxmlformats.org/officeDocument/2006/relationships" xmlns:m="http://schemas.openxmlformats.org/officeDocument/2006/math" xmlns:v="urn:schemas-microsoft-com:vml" xmlns:wp="http://schemas.openxmlformats.org/drawingml/2006/wordprocessingDrawing" xmlns:w10="urn:schemas-microsoft-com:office:word" xmlns:w="http://schemas.openxmlformats.org/wordprocessingml/2006/main" xmlns:wne="http://schemas.microsoft.com/office/word/2006/wordml">
+  <w:footnote w:type="separator" w:id="-1">
+    <w:p>
+      <w:pPr>
+        <w:spacing w:after="0" w:line="240" w:lineRule="auto"/>
+      </w:pPr>
+      <w:r>
+        <w:separator/>
+      </w:r>
+    </w:p>
+  </w:footnote>
+  <w:footnote w:type="continuationSeparator" w:id="0">
+    <w:p>
+      <w:pPr>
+        <w:spacing w:after="0" w:line="240" w:lineRule="auto"/>
+      </w:pPr>
+      <w:r>
+        <w:continuationSeparator/>
+      </w:r>
+    </w:p>
+  </w:footnote>
+</w:footnotes>
+</file>
+
+<file path=word/header1.xml><?xml version="1.0" encoding="utf-8"?>
+<w:hdr xmlns:ve="http://schemas.openxmlformats.org/markup-compatibility/2006" xmlns:o="urn:schemas-microsoft-com:office:office" xmlns:r="http://schemas.openxmlformats.org/officeDocument/2006/relationships" xmlns:m="http://schemas.openxmlformats.org/officeDocument/2006/math" xmlns:v="urn:schemas-microsoft-com:vml" xmlns:wp="http://schemas.openxmlformats.org/drawingml/2006/wordprocessingDrawing" xmlns:w10="urn:schemas-microsoft-com:office:word" xmlns:w="http://schemas.openxmlformats.org/wordprocessingml/2006/main" xmlns:wne="http://schemas.microsoft.com/office/word/2006/wordml">
+  <w:p>
+    <w:pPr>
+      <w:pStyle w:val="stbilgi"/>
+    </w:pPr>
+    <w:r>
+      <w:t xml:space="preserve">METU POWERLAB – </w:t>
+    </w:r>
+    <w:proofErr w:type="spellStart"/>
+    <w:r>
+      <w:t>Serhat</w:t>
+    </w:r>
+    <w:proofErr w:type="spellEnd"/>
+    <w:r>
+      <w:t xml:space="preserve"> ÖZKÜÇÜK</w:t>
+    </w:r>
+  </w:p>
+  <w:p>
+    <w:pPr>
+      <w:pStyle w:val="stbilgi"/>
+    </w:pPr>
+  </w:p>
+</w:hdr>
 </file>
 
 <file path=word/numbering.xml><?xml version="1.0" encoding="utf-8"?>
@@ -1372,7 +1573,354 @@
       <w:contextualSpacing/>
     </w:pPr>
   </w:style>
+  <w:style w:type="paragraph" w:styleId="stbilgi">
+    <w:name w:val="header"/>
+    <w:basedOn w:val="Normal"/>
+    <w:link w:val="stbilgiChar"/>
+    <w:uiPriority w:val="99"/>
+    <w:unhideWhenUsed/>
+    <w:rsid w:val="003C7641"/>
+    <w:pPr>
+      <w:tabs>
+        <w:tab w:val="center" w:pos="4536"/>
+        <w:tab w:val="right" w:pos="9072"/>
+      </w:tabs>
+      <w:spacing w:after="0" w:line="240" w:lineRule="auto"/>
+    </w:pPr>
+  </w:style>
+  <w:style w:type="character" w:customStyle="1" w:styleId="stbilgiChar">
+    <w:name w:val="Üstbilgi Char"/>
+    <w:basedOn w:val="VarsaylanParagrafYazTipi"/>
+    <w:link w:val="stbilgi"/>
+    <w:uiPriority w:val="99"/>
+    <w:rsid w:val="003C7641"/>
+  </w:style>
+  <w:style w:type="paragraph" w:styleId="Altbilgi">
+    <w:name w:val="footer"/>
+    <w:basedOn w:val="Normal"/>
+    <w:link w:val="AltbilgiChar"/>
+    <w:uiPriority w:val="99"/>
+    <w:unhideWhenUsed/>
+    <w:rsid w:val="003C7641"/>
+    <w:pPr>
+      <w:tabs>
+        <w:tab w:val="center" w:pos="4536"/>
+        <w:tab w:val="right" w:pos="9072"/>
+      </w:tabs>
+      <w:spacing w:after="0" w:line="240" w:lineRule="auto"/>
+    </w:pPr>
+  </w:style>
+  <w:style w:type="character" w:customStyle="1" w:styleId="AltbilgiChar">
+    <w:name w:val="Altbilgi Char"/>
+    <w:basedOn w:val="VarsaylanParagrafYazTipi"/>
+    <w:link w:val="Altbilgi"/>
+    <w:uiPriority w:val="99"/>
+    <w:rsid w:val="003C7641"/>
+  </w:style>
 </w:styles>
+</file>
+
+<file path=word/glossary/document.xml><?xml version="1.0" encoding="utf-8"?>
+<w:glossaryDocument xmlns:ve="http://schemas.openxmlformats.org/markup-compatibility/2006" xmlns:o="urn:schemas-microsoft-com:office:office" xmlns:r="http://schemas.openxmlformats.org/officeDocument/2006/relationships" xmlns:m="http://schemas.openxmlformats.org/officeDocument/2006/math" xmlns:v="urn:schemas-microsoft-com:vml" xmlns:wp="http://schemas.openxmlformats.org/drawingml/2006/wordprocessingDrawing" xmlns:w10="urn:schemas-microsoft-com:office:word" xmlns:w="http://schemas.openxmlformats.org/wordprocessingml/2006/main" xmlns:wne="http://schemas.microsoft.com/office/word/2006/wordml">
+  <w:docParts/>
+</w:glossaryDocument>
+</file>
+
+<file path=word/glossary/fontTable.xml><?xml version="1.0" encoding="utf-8"?>
+<w:fonts xmlns:r="http://schemas.openxmlformats.org/officeDocument/2006/relationships" xmlns:w="http://schemas.openxmlformats.org/wordprocessingml/2006/main">
+  <w:font w:name="Calibri">
+    <w:panose1 w:val="020F0502020204030204"/>
+    <w:charset w:val="A2"/>
+    <w:family w:val="swiss"/>
+    <w:pitch w:val="variable"/>
+    <w:sig w:usb0="E00002FF" w:usb1="4000ACFF" w:usb2="00000001" w:usb3="00000000" w:csb0="0000019F" w:csb1="00000000"/>
+  </w:font>
+  <w:font w:name="Times New Roman">
+    <w:panose1 w:val="02020603050405020304"/>
+    <w:charset w:val="A2"/>
+    <w:family w:val="roman"/>
+    <w:pitch w:val="variable"/>
+    <w:sig w:usb0="E0002AFF" w:usb1="C0007841" w:usb2="00000009" w:usb3="00000000" w:csb0="000001FF" w:csb1="00000000"/>
+  </w:font>
+  <w:font w:name="Courier New">
+    <w:panose1 w:val="02070309020205020404"/>
+    <w:charset w:val="A2"/>
+    <w:family w:val="modern"/>
+    <w:pitch w:val="fixed"/>
+    <w:sig w:usb0="E0002AFF" w:usb1="C0007843" w:usb2="00000009" w:usb3="00000000" w:csb0="000001FF" w:csb1="00000000"/>
+  </w:font>
+  <w:font w:name="Wingdings">
+    <w:panose1 w:val="05000000000000000000"/>
+    <w:charset w:val="02"/>
+    <w:family w:val="auto"/>
+    <w:pitch w:val="variable"/>
+    <w:sig w:usb0="00000000" w:usb1="10000000" w:usb2="00000000" w:usb3="00000000" w:csb0="80000000" w:csb1="00000000"/>
+  </w:font>
+  <w:font w:name="Symbol">
+    <w:panose1 w:val="05050102010706020507"/>
+    <w:charset w:val="02"/>
+    <w:family w:val="roman"/>
+    <w:pitch w:val="variable"/>
+    <w:sig w:usb0="00000000" w:usb1="10000000" w:usb2="00000000" w:usb3="00000000" w:csb0="80000000" w:csb1="00000000"/>
+  </w:font>
+  <w:font w:name="Tahoma">
+    <w:panose1 w:val="020B0604030504040204"/>
+    <w:charset w:val="00"/>
+    <w:family w:val="swiss"/>
+    <w:notTrueType/>
+    <w:pitch w:val="variable"/>
+    <w:sig w:usb0="00000003" w:usb1="00000000" w:usb2="00000000" w:usb3="00000000" w:csb0="00000001" w:csb1="00000000"/>
+  </w:font>
+  <w:font w:name="Calibri Light">
+    <w:panose1 w:val="020F0302020204030204"/>
+    <w:charset w:val="A2"/>
+    <w:family w:val="swiss"/>
+    <w:pitch w:val="variable"/>
+    <w:sig w:usb0="A00002EF" w:usb1="4000207B" w:usb2="00000000" w:usb3="00000000" w:csb0="0000019F" w:csb1="00000000"/>
+  </w:font>
+  <w:font w:name="Cambria">
+    <w:panose1 w:val="02040503050406030204"/>
+    <w:charset w:val="A2"/>
+    <w:family w:val="roman"/>
+    <w:pitch w:val="variable"/>
+    <w:sig w:usb0="E00002FF" w:usb1="400004FF" w:usb2="00000000" w:usb3="00000000" w:csb0="0000019F" w:csb1="00000000"/>
+  </w:font>
+</w:fonts>
+</file>
+
+<file path=word/glossary/settings.xml><?xml version="1.0" encoding="utf-8"?>
+<w:settings xmlns:o="urn:schemas-microsoft-com:office:office" xmlns:r="http://schemas.openxmlformats.org/officeDocument/2006/relationships" xmlns:m="http://schemas.openxmlformats.org/officeDocument/2006/math" xmlns:v="urn:schemas-microsoft-com:vml" xmlns:w10="urn:schemas-microsoft-com:office:word" xmlns:w="http://schemas.openxmlformats.org/wordprocessingml/2006/main" xmlns:sl="http://schemas.openxmlformats.org/schemaLibrary/2006/main">
+  <w:view w:val="normal"/>
+  <w:defaultTabStop w:val="708"/>
+  <w:hyphenationZone w:val="425"/>
+  <w:characterSpacingControl w:val="doNotCompress"/>
+  <w:compat>
+    <w:useFELayout/>
+  </w:compat>
+  <w:rsids>
+    <w:rsidRoot w:val="002F15DD"/>
+    <w:rsid w:val="002F15DD"/>
+    <w:rsid w:val="00F369D9"/>
+  </w:rsids>
+  <m:mathPr>
+    <m:mathFont m:val="Cambria Math"/>
+    <m:brkBin m:val="before"/>
+    <m:brkBinSub m:val="--"/>
+    <m:smallFrac m:val="off"/>
+    <m:dispDef/>
+    <m:lMargin m:val="0"/>
+    <m:rMargin m:val="0"/>
+    <m:defJc m:val="centerGroup"/>
+    <m:wrapIndent m:val="1440"/>
+    <m:intLim m:val="subSup"/>
+    <m:naryLim m:val="undOvr"/>
+  </m:mathPr>
+  <w:themeFontLang w:val="tr-TR"/>
+  <w:clrSchemeMapping w:bg1="light1" w:t1="dark1" w:bg2="light2" w:t2="dark2" w:accent1="accent1" w:accent2="accent2" w:accent3="accent3" w:accent4="accent4" w:accent5="accent5" w:accent6="accent6" w:hyperlink="hyperlink" w:followedHyperlink="followedHyperlink"/>
+  <w:decimalSymbol w:val=","/>
+  <w:listSeparator w:val=";"/>
+</w:settings>
+</file>
+
+<file path=word/glossary/styles.xml><?xml version="1.0" encoding="utf-8"?>
+<w:styles xmlns:r="http://schemas.openxmlformats.org/officeDocument/2006/relationships" xmlns:w="http://schemas.openxmlformats.org/wordprocessingml/2006/main">
+  <w:docDefaults>
+    <w:rPrDefault>
+      <w:rPr>
+        <w:rFonts w:asciiTheme="minorHAnsi" w:eastAsiaTheme="minorEastAsia" w:hAnsiTheme="minorHAnsi" w:cstheme="minorBidi"/>
+        <w:sz w:val="22"/>
+        <w:szCs w:val="22"/>
+        <w:lang w:val="tr-TR" w:eastAsia="tr-TR" w:bidi="ar-SA"/>
+      </w:rPr>
+    </w:rPrDefault>
+    <w:pPrDefault>
+      <w:pPr>
+        <w:spacing w:after="200" w:line="276" w:lineRule="auto"/>
+      </w:pPr>
+    </w:pPrDefault>
+  </w:docDefaults>
+  <w:latentStyles w:defLockedState="0" w:defUIPriority="99" w:defSemiHidden="1" w:defUnhideWhenUsed="1" w:defQFormat="0" w:count="267">
+    <w:lsdException w:name="Normal" w:semiHidden="0" w:uiPriority="0" w:unhideWhenUsed="0" w:qFormat="1"/>
+    <w:lsdException w:name="heading 1" w:semiHidden="0" w:uiPriority="9" w:unhideWhenUsed="0" w:qFormat="1"/>
+    <w:lsdException w:name="heading 2" w:uiPriority="9" w:qFormat="1"/>
+    <w:lsdException w:name="heading 3" w:uiPriority="9" w:qFormat="1"/>
+    <w:lsdException w:name="heading 4" w:uiPriority="9" w:qFormat="1"/>
+    <w:lsdException w:name="heading 5" w:uiPriority="9" w:qFormat="1"/>
+    <w:lsdException w:name="heading 6" w:uiPriority="9" w:qFormat="1"/>
+    <w:lsdException w:name="heading 7" w:uiPriority="9" w:qFormat="1"/>
+    <w:lsdException w:name="heading 8" w:uiPriority="9" w:qFormat="1"/>
+    <w:lsdException w:name="heading 9" w:uiPriority="9" w:qFormat="1"/>
+    <w:lsdException w:name="toc 1" w:uiPriority="39"/>
+    <w:lsdException w:name="toc 2" w:uiPriority="39"/>
+    <w:lsdException w:name="toc 3" w:uiPriority="39"/>
+    <w:lsdException w:name="toc 4" w:uiPriority="39"/>
+    <w:lsdException w:name="toc 5" w:uiPriority="39"/>
+    <w:lsdException w:name="toc 6" w:uiPriority="39"/>
+    <w:lsdException w:name="toc 7" w:uiPriority="39"/>
+    <w:lsdException w:name="toc 8" w:uiPriority="39"/>
+    <w:lsdException w:name="toc 9" w:uiPriority="39"/>
+    <w:lsdException w:name="caption" w:uiPriority="35" w:qFormat="1"/>
+    <w:lsdException w:name="Title" w:semiHidden="0" w:uiPriority="10" w:unhideWhenUsed="0" w:qFormat="1"/>
+    <w:lsdException w:name="Default Paragraph Font" w:uiPriority="1"/>
+    <w:lsdException w:name="Subtitle" w:semiHidden="0" w:uiPriority="11" w:unhideWhenUsed="0" w:qFormat="1"/>
+    <w:lsdException w:name="Strong" w:semiHidden="0" w:uiPriority="22" w:unhideWhenUsed="0" w:qFormat="1"/>
+    <w:lsdException w:name="Emphasis" w:semiHidden="0" w:uiPriority="20" w:unhideWhenUsed="0" w:qFormat="1"/>
+    <w:lsdException w:name="Table Grid" w:semiHidden="0" w:uiPriority="59" w:unhideWhenUsed="0"/>
+    <w:lsdException w:name="Placeholder Text" w:unhideWhenUsed="0"/>
+    <w:lsdException w:name="No Spacing" w:semiHidden="0" w:uiPriority="1" w:unhideWhenUsed="0" w:qFormat="1"/>
+    <w:lsdException w:name="Light Shading" w:semiHidden="0" w:uiPriority="60" w:unhideWhenUsed="0"/>
+    <w:lsdException w:name="Light List" w:semiHidden="0" w:uiPriority="61" w:unhideWhenUsed="0"/>
+    <w:lsdException w:name="Light Grid" w:semiHidden="0" w:uiPriority="62" w:unhideWhenUsed="0"/>
+    <w:lsdException w:name="Medium Shading 1" w:semiHidden="0" w:uiPriority="63" w:unhideWhenUsed="0"/>
+    <w:lsdException w:name="Medium Shading 2" w:semiHidden="0" w:uiPriority="64" w:unhideWhenUsed="0"/>
+    <w:lsdException w:name="Medium List 1" w:semiHidden="0" w:uiPriority="65" w:unhideWhenUsed="0"/>
+    <w:lsdException w:name="Medium List 2" w:semiHidden="0" w:uiPriority="66" w:unhideWhenUsed="0"/>
+    <w:lsdException w:name="Medium Grid 1" w:semiHidden="0" w:uiPriority="67" w:unhideWhenUsed="0"/>
+    <w:lsdException w:name="Medium Grid 2" w:semiHidden="0" w:uiPriority="68" w:unhideWhenUsed="0"/>
+    <w:lsdException w:name="Medium Grid 3" w:semiHidden="0" w:uiPriority="69" w:unhideWhenUsed="0"/>
+    <w:lsdException w:name="Dark List" w:semiHidden="0" w:uiPriority="70" w:unhideWhenUsed="0"/>
+    <w:lsdException w:name="Colorful Shading" w:semiHidden="0" w:uiPriority="71" w:unhideWhenUsed="0"/>
+    <w:lsdException w:name="Colorful List" w:semiHidden="0" w:uiPriority="72" w:unhideWhenUsed="0"/>
+    <w:lsdException w:name="Colorful Grid" w:semiHidden="0" w:uiPriority="73" w:unhideWhenUsed="0"/>
+    <w:lsdException w:name="Light Shading Accent 1" w:semiHidden="0" w:uiPriority="60" w:unhideWhenUsed="0"/>
+    <w:lsdException w:name="Light List Accent 1" w:semiHidden="0" w:uiPriority="61" w:unhideWhenUsed="0"/>
+    <w:lsdException w:name="Light Grid Accent 1" w:semiHidden="0" w:uiPriority="62" w:unhideWhenUsed="0"/>
+    <w:lsdException w:name="Medium Shading 1 Accent 1" w:semiHidden="0" w:uiPriority="63" w:unhideWhenUsed="0"/>
+    <w:lsdException w:name="Medium Shading 2 Accent 1" w:semiHidden="0" w:uiPriority="64" w:unhideWhenUsed="0"/>
+    <w:lsdException w:name="Medium List 1 Accent 1" w:semiHidden="0" w:uiPriority="65" w:unhideWhenUsed="0"/>
+    <w:lsdException w:name="Revision" w:unhideWhenUsed="0"/>
+    <w:lsdException w:name="List Paragraph" w:semiHidden="0" w:uiPriority="34" w:unhideWhenUsed="0" w:qFormat="1"/>
+    <w:lsdException w:name="Quote" w:semiHidden="0" w:uiPriority="29" w:unhideWhenUsed="0" w:qFormat="1"/>
+    <w:lsdException w:name="Intense Quote" w:semiHidden="0" w:uiPriority="30" w:unhideWhenUsed="0" w:qFormat="1"/>
+    <w:lsdException w:name="Medium List 2 Accent 1" w:semiHidden="0" w:uiPriority="66" w:unhideWhenUsed="0"/>
+    <w:lsdException w:name="Medium Grid 1 Accent 1" w:semiHidden="0" w:uiPriority="67" w:unhideWhenUsed="0"/>
+    <w:lsdException w:name="Medium Grid 2 Accent 1" w:semiHidden="0" w:uiPriority="68" w:unhideWhenUsed="0"/>
+    <w:lsdException w:name="Medium Grid 3 Accent 1" w:semiHidden="0" w:uiPriority="69" w:unhideWhenUsed="0"/>
+    <w:lsdException w:name="Dark List Accent 1" w:semiHidden="0" w:uiPriority="70" w:unhideWhenUsed="0"/>
+    <w:lsdException w:name="Colorful Shading Accent 1" w:semiHidden="0" w:uiPriority="71" w:unhideWhenUsed="0"/>
+    <w:lsdException w:name="Colorful List Accent 1" w:semiHidden="0" w:uiPriority="72" w:unhideWhenUsed="0"/>
+    <w:lsdException w:name="Colorful Grid Accent 1" w:semiHidden="0" w:uiPriority="73" w:unhideWhenUsed="0"/>
+    <w:lsdException w:name="Light Shading Accent 2" w:semiHidden="0" w:uiPriority="60" w:unhideWhenUsed="0"/>
+    <w:lsdException w:name="Light List Accent 2" w:semiHidden="0" w:uiPriority="61" w:unhideWhenUsed="0"/>
+    <w:lsdException w:name="Light Grid Accent 2" w:semiHidden="0" w:uiPriority="62" w:unhideWhenUsed="0"/>
+    <w:lsdException w:name="Medium Shading 1 Accent 2" w:semiHidden="0" w:uiPriority="63" w:unhideWhenUsed="0"/>
+    <w:lsdException w:name="Medium Shading 2 Accent 2" w:semiHidden="0" w:uiPriority="64" w:unhideWhenUsed="0"/>
+    <w:lsdException w:name="Medium List 1 Accent 2" w:semiHidden="0" w:uiPriority="65" w:unhideWhenUsed="0"/>
+    <w:lsdException w:name="Medium List 2 Accent 2" w:semiHidden="0" w:uiPriority="66" w:unhideWhenUsed="0"/>
+    <w:lsdException w:name="Medium Grid 1 Accent 2" w:semiHidden="0" w:uiPriority="67" w:unhideWhenUsed="0"/>
+    <w:lsdException w:name="Medium Grid 2 Accent 2" w:semiHidden="0" w:uiPriority="68" w:unhideWhenUsed="0"/>
+    <w:lsdException w:name="Medium Grid 3 Accent 2" w:semiHidden="0" w:uiPriority="69" w:unhideWhenUsed="0"/>
+    <w:lsdException w:name="Dark List Accent 2" w:semiHidden="0" w:uiPriority="70" w:unhideWhenUsed="0"/>
+    <w:lsdException w:name="Colorful Shading Accent 2" w:semiHidden="0" w:uiPriority="71" w:unhideWhenUsed="0"/>
+    <w:lsdException w:name="Colorful List Accent 2" w:semiHidden="0" w:uiPriority="72" w:unhideWhenUsed="0"/>
+    <w:lsdException w:name="Colorful Grid Accent 2" w:semiHidden="0" w:uiPriority="73" w:unhideWhenUsed="0"/>
+    <w:lsdException w:name="Light Shading Accent 3" w:semiHidden="0" w:uiPriority="60" w:unhideWhenUsed="0"/>
+    <w:lsdException w:name="Light List Accent 3" w:semiHidden="0" w:uiPriority="61" w:unhideWhenUsed="0"/>
+    <w:lsdException w:name="Light Grid Accent 3" w:semiHidden="0" w:uiPriority="62" w:unhideWhenUsed="0"/>
+    <w:lsdException w:name="Medium Shading 1 Accent 3" w:semiHidden="0" w:uiPriority="63" w:unhideWhenUsed="0"/>
+    <w:lsdException w:name="Medium Shading 2 Accent 3" w:semiHidden="0" w:uiPriority="64" w:unhideWhenUsed="0"/>
+    <w:lsdException w:name="Medium List 1 Accent 3" w:semiHidden="0" w:uiPriority="65" w:unhideWhenUsed="0"/>
+    <w:lsdException w:name="Medium List 2 Accent 3" w:semiHidden="0" w:uiPriority="66" w:unhideWhenUsed="0"/>
+    <w:lsdException w:name="Medium Grid 1 Accent 3" w:semiHidden="0" w:uiPriority="67" w:unhideWhenUsed="0"/>
+    <w:lsdException w:name="Medium Grid 2 Accent 3" w:semiHidden="0" w:uiPriority="68" w:unhideWhenUsed="0"/>
+    <w:lsdException w:name="Medium Grid 3 Accent 3" w:semiHidden="0" w:uiPriority="69" w:unhideWhenUsed="0"/>
+    <w:lsdException w:name="Dark List Accent 3" w:semiHidden="0" w:uiPriority="70" w:unhideWhenUsed="0"/>
+    <w:lsdException w:name="Colorful Shading Accent 3" w:semiHidden="0" w:uiPriority="71" w:unhideWhenUsed="0"/>
+    <w:lsdException w:name="Colorful List Accent 3" w:semiHidden="0" w:uiPriority="72" w:unhideWhenUsed="0"/>
+    <w:lsdException w:name="Colorful Grid Accent 3" w:semiHidden="0" w:uiPriority="73" w:unhideWhenUsed="0"/>
+    <w:lsdException w:name="Light Shading Accent 4" w:semiHidden="0" w:uiPriority="60" w:unhideWhenUsed="0"/>
+    <w:lsdException w:name="Light List Accent 4" w:semiHidden="0" w:uiPriority="61" w:unhideWhenUsed="0"/>
+    <w:lsdException w:name="Light Grid Accent 4" w:semiHidden="0" w:uiPriority="62" w:unhideWhenUsed="0"/>
+    <w:lsdException w:name="Medium Shading 1 Accent 4" w:semiHidden="0" w:uiPriority="63" w:unhideWhenUsed="0"/>
+    <w:lsdException w:name="Medium Shading 2 Accent 4" w:semiHidden="0" w:uiPriority="64" w:unhideWhenUsed="0"/>
+    <w:lsdException w:name="Medium List 1 Accent 4" w:semiHidden="0" w:uiPriority="65" w:unhideWhenUsed="0"/>
+    <w:lsdException w:name="Medium List 2 Accent 4" w:semiHidden="0" w:uiPriority="66" w:unhideWhenUsed="0"/>
+    <w:lsdException w:name="Medium Grid 1 Accent 4" w:semiHidden="0" w:uiPriority="67" w:unhideWhenUsed="0"/>
+    <w:lsdException w:name="Medium Grid 2 Accent 4" w:semiHidden="0" w:uiPriority="68" w:unhideWhenUsed="0"/>
+    <w:lsdException w:name="Medium Grid 3 Accent 4" w:semiHidden="0" w:uiPriority="69" w:unhideWhenUsed="0"/>
+    <w:lsdException w:name="Dark List Accent 4" w:semiHidden="0" w:uiPriority="70" w:unhideWhenUsed="0"/>
+    <w:lsdException w:name="Colorful Shading Accent 4" w:semiHidden="0" w:uiPriority="71" w:unhideWhenUsed="0"/>
+    <w:lsdException w:name="Colorful List Accent 4" w:semiHidden="0" w:uiPriority="72" w:unhideWhenUsed="0"/>
+    <w:lsdException w:name="Colorful Grid Accent 4" w:semiHidden="0" w:uiPriority="73" w:unhideWhenUsed="0"/>
+    <w:lsdException w:name="Light Shading Accent 5" w:semiHidden="0" w:uiPriority="60" w:unhideWhenUsed="0"/>
+    <w:lsdException w:name="Light List Accent 5" w:semiHidden="0" w:uiPriority="61" w:unhideWhenUsed="0"/>
+    <w:lsdException w:name="Light Grid Accent 5" w:semiHidden="0" w:uiPriority="62" w:unhideWhenUsed="0"/>
+    <w:lsdException w:name="Medium Shading 1 Accent 5" w:semiHidden="0" w:uiPriority="63" w:unhideWhenUsed="0"/>
+    <w:lsdException w:name="Medium Shading 2 Accent 5" w:semiHidden="0" w:uiPriority="64" w:unhideWhenUsed="0"/>
+    <w:lsdException w:name="Medium List 1 Accent 5" w:semiHidden="0" w:uiPriority="65" w:unhideWhenUsed="0"/>
+    <w:lsdException w:name="Medium List 2 Accent 5" w:semiHidden="0" w:uiPriority="66" w:unhideWhenUsed="0"/>
+    <w:lsdException w:name="Medium Grid 1 Accent 5" w:semiHidden="0" w:uiPriority="67" w:unhideWhenUsed="0"/>
+    <w:lsdException w:name="Medium Grid 2 Accent 5" w:semiHidden="0" w:uiPriority="68" w:unhideWhenUsed="0"/>
+    <w:lsdException w:name="Medium Grid 3 Accent 5" w:semiHidden="0" w:uiPriority="69" w:unhideWhenUsed="0"/>
+    <w:lsdException w:name="Dark List Accent 5" w:semiHidden="0" w:uiPriority="70" w:unhideWhenUsed="0"/>
+    <w:lsdException w:name="Colorful Shading Accent 5" w:semiHidden="0" w:uiPriority="71" w:unhideWhenUsed="0"/>
+    <w:lsdException w:name="Colorful List Accent 5" w:semiHidden="0" w:uiPriority="72" w:unhideWhenUsed="0"/>
+    <w:lsdException w:name="Colorful Grid Accent 5" w:semiHidden="0" w:uiPriority="73" w:unhideWhenUsed="0"/>
+    <w:lsdException w:name="Light Shading Accent 6" w:semiHidden="0" w:uiPriority="60" w:unhideWhenUsed="0"/>
+    <w:lsdException w:name="Light List Accent 6" w:semiHidden="0" w:uiPriority="61" w:unhideWhenUsed="0"/>
+    <w:lsdException w:name="Light Grid Accent 6" w:semiHidden="0" w:uiPriority="62" w:unhideWhenUsed="0"/>
+    <w:lsdException w:name="Medium Shading 1 Accent 6" w:semiHidden="0" w:uiPriority="63" w:unhideWhenUsed="0"/>
+    <w:lsdException w:name="Medium Shading 2 Accent 6" w:semiHidden="0" w:uiPriority="64" w:unhideWhenUsed="0"/>
+    <w:lsdException w:name="Medium List 1 Accent 6" w:semiHidden="0" w:uiPriority="65" w:unhideWhenUsed="0"/>
+    <w:lsdException w:name="Medium List 2 Accent 6" w:semiHidden="0" w:uiPriority="66" w:unhideWhenUsed="0"/>
+    <w:lsdException w:name="Medium Grid 1 Accent 6" w:semiHidden="0" w:uiPriority="67" w:unhideWhenUsed="0"/>
+    <w:lsdException w:name="Medium Grid 2 Accent 6" w:semiHidden="0" w:uiPriority="68" w:unhideWhenUsed="0"/>
+    <w:lsdException w:name="Medium Grid 3 Accent 6" w:semiHidden="0" w:uiPriority="69" w:unhideWhenUsed="0"/>
+    <w:lsdException w:name="Dark List Accent 6" w:semiHidden="0" w:uiPriority="70" w:unhideWhenUsed="0"/>
+    <w:lsdException w:name="Colorful Shading Accent 6" w:semiHidden="0" w:uiPriority="71" w:unhideWhenUsed="0"/>
+    <w:lsdException w:name="Colorful List Accent 6" w:semiHidden="0" w:uiPriority="72" w:unhideWhenUsed="0"/>
+    <w:lsdException w:name="Colorful Grid Accent 6" w:semiHidden="0" w:uiPriority="73" w:unhideWhenUsed="0"/>
+    <w:lsdException w:name="Subtle Emphasis" w:semiHidden="0" w:uiPriority="19" w:unhideWhenUsed="0" w:qFormat="1"/>
+    <w:lsdException w:name="Intense Emphasis" w:semiHidden="0" w:uiPriority="21" w:unhideWhenUsed="0" w:qFormat="1"/>
+    <w:lsdException w:name="Subtle Reference" w:semiHidden="0" w:uiPriority="31" w:unhideWhenUsed="0" w:qFormat="1"/>
+    <w:lsdException w:name="Intense Reference" w:semiHidden="0" w:uiPriority="32" w:unhideWhenUsed="0" w:qFormat="1"/>
+    <w:lsdException w:name="Book Title" w:semiHidden="0" w:uiPriority="33" w:unhideWhenUsed="0" w:qFormat="1"/>
+    <w:lsdException w:name="Bibliography" w:uiPriority="37"/>
+    <w:lsdException w:name="TOC Heading" w:uiPriority="39" w:qFormat="1"/>
+  </w:latentStyles>
+  <w:style w:type="paragraph" w:default="1" w:styleId="Normal">
+    <w:name w:val="Normal"/>
+    <w:qFormat/>
+  </w:style>
+  <w:style w:type="character" w:default="1" w:styleId="VarsaylanParagrafYazTipi">
+    <w:name w:val="Default Paragraph Font"/>
+    <w:uiPriority w:val="1"/>
+    <w:semiHidden/>
+    <w:unhideWhenUsed/>
+  </w:style>
+  <w:style w:type="table" w:default="1" w:styleId="NormalTablo">
+    <w:name w:val="Normal Table"/>
+    <w:uiPriority w:val="99"/>
+    <w:semiHidden/>
+    <w:unhideWhenUsed/>
+    <w:qFormat/>
+    <w:tblPr>
+      <w:tblInd w:w="0" w:type="dxa"/>
+      <w:tblCellMar>
+        <w:top w:w="0" w:type="dxa"/>
+        <w:left w:w="108" w:type="dxa"/>
+        <w:bottom w:w="0" w:type="dxa"/>
+        <w:right w:w="108" w:type="dxa"/>
+      </w:tblCellMar>
+    </w:tblPr>
+  </w:style>
+  <w:style w:type="numbering" w:default="1" w:styleId="ListeYok">
+    <w:name w:val="No List"/>
+    <w:uiPriority w:val="99"/>
+    <w:semiHidden/>
+    <w:unhideWhenUsed/>
+  </w:style>
+  <w:style w:type="paragraph" w:customStyle="1" w:styleId="1B6F4B50AAFD452B8CD052F876B465CF">
+    <w:name w:val="1B6F4B50AAFD452B8CD052F876B465CF"/>
+    <w:rsid w:val="002F15DD"/>
+  </w:style>
+</w:styles>
+</file>
+
+<file path=word/glossary/webSettings.xml><?xml version="1.0" encoding="utf-8"?>
+<w:webSettings xmlns:r="http://schemas.openxmlformats.org/officeDocument/2006/relationships" xmlns:w="http://schemas.openxmlformats.org/wordprocessingml/2006/main">
+  <w:optimizeForBrowser/>
+</w:webSettings>
 </file>
 
 <file path=word/theme/theme1.xml><?xml version="1.0" encoding="utf-8"?>
@@ -1664,7 +2212,7 @@
   <a:extraClrSchemeLst/>
   <a:extLst>
     <a:ext uri="{05A4C25C-085E-4340-85A3-A5531E510DB2}">
-      <thm15:themeFamily xmlns:thm15="http://schemas.microsoft.com/office/thememl/2012/main" xmlns="" name="Office Theme" id="{62F939B6-93AF-4DB8-9C6B-D6C7DFDC589F}" vid="{4A3C46E8-61CC-4603-A589-7422A47A8E4A}"/>
+      <thm15:themeFamily xmlns="" xmlns:thm15="http://schemas.microsoft.com/office/thememl/2012/main" name="Office Theme" id="{62F939B6-93AF-4DB8-9C6B-D6C7DFDC589F}" vid="{4A3C46E8-61CC-4603-A589-7422A47A8E4A}"/>
     </a:ext>
   </a:extLst>
 </a:theme>

</xml_diff>